<commit_message>
Doc: fixed spelling in templates
</commit_message>
<xml_diff>
--- a/Documentatie/sjabloonen/word_sjabloon.docx
+++ b/Documentatie/sjabloonen/word_sjabloon.docx
@@ -162,6 +162,7 @@
             <w:dataBinding w:prefixMappings="xmlns:ns0='http://purl.org/dc/elements/1.1/' xmlns:ns1='http://schemas.openxmlformats.org/package/2006/metadata/core-properties' " w:xpath="/ns1:coreProperties[1]/ns0:subject[1]" w:storeItemID="{6C3C8BC8-F283-45AE-878A-BAB7291924A1}"/>
             <w:text/>
           </w:sdtPr>
+          <w:sdtEndPr/>
           <w:sdtContent>
             <w:p>
               <w:pPr>
@@ -197,8 +198,6 @@
             </w:p>
           </w:sdtContent>
         </w:sdt>
-        <w:bookmarkStart w:id="0" w:name="_GoBack"/>
-        <w:bookmarkEnd w:id="0"/>
         <w:p>
           <w:pPr>
             <w:pStyle w:val="Geenafstand"/>
@@ -345,7 +344,21 @@
                                         <w:caps/>
                                         <w:color w:val="4472C4" w:themeColor="accent1"/>
                                       </w:rPr>
-                                      <w:t>tEAM ASTROIDS</w:t>
+                                      <w:t>tEAM AST</w:t>
+                                    </w:r>
+                                    <w:r>
+                                      <w:rPr>
+                                        <w:caps/>
+                                        <w:color w:val="4472C4" w:themeColor="accent1"/>
+                                      </w:rPr>
+                                      <w:t>e</w:t>
+                                    </w:r>
+                                    <w:r>
+                                      <w:rPr>
+                                        <w:caps/>
+                                        <w:color w:val="4472C4" w:themeColor="accent1"/>
+                                      </w:rPr>
+                                      <w:t>ROIDS</w:t>
                                     </w:r>
                                   </w:sdtContent>
                                 </w:sdt>
@@ -467,7 +480,21 @@
                                   <w:caps/>
                                   <w:color w:val="4472C4" w:themeColor="accent1"/>
                                 </w:rPr>
-                                <w:t>tEAM ASTROIDS</w:t>
+                                <w:t>tEAM AST</w:t>
+                              </w:r>
+                              <w:r>
+                                <w:rPr>
+                                  <w:caps/>
+                                  <w:color w:val="4472C4" w:themeColor="accent1"/>
+                                </w:rPr>
+                                <w:t>e</w:t>
+                              </w:r>
+                              <w:r>
+                                <w:rPr>
+                                  <w:caps/>
+                                  <w:color w:val="4472C4" w:themeColor="accent1"/>
+                                </w:rPr>
+                                <w:t>ROIDS</w:t>
                               </w:r>
                             </w:sdtContent>
                           </w:sdt>
@@ -555,6 +582,8 @@
             <w:br w:type="page"/>
           </w:r>
         </w:p>
+        <w:bookmarkStart w:id="0" w:name="_GoBack" w:displacedByCustomXml="next"/>
+        <w:bookmarkEnd w:id="0" w:displacedByCustomXml="next"/>
       </w:sdtContent>
     </w:sdt>
     <w:sdt>
@@ -588,31 +617,16 @@
           </w:r>
         </w:p>
         <w:p>
-          <w:r>
-            <w:fldChar w:fldCharType="begin"/>
-          </w:r>
-          <w:r>
-            <w:instrText xml:space="preserve"> TOC \o "1-3" \h \z \u </w:instrText>
-          </w:r>
-          <w:r>
-            <w:fldChar w:fldCharType="separate"/>
-          </w:r>
-          <w:r>
-            <w:rPr>
-              <w:b/>
-              <w:bCs/>
-              <w:noProof/>
-            </w:rPr>
-            <w:t>Geen inhoudsopgavegegevens gevonden.</w:t>
-          </w:r>
-          <w:r>
-            <w:rPr>
-              <w:b/>
-              <w:bCs/>
-              <w:noProof/>
-            </w:rPr>
-            <w:fldChar w:fldCharType="end"/>
-          </w:r>
+          <w:fldSimple w:instr=" TOC \o &quot;1-3&quot; \h \z \u ">
+            <w:r>
+              <w:rPr>
+                <w:b/>
+                <w:bCs/>
+                <w:noProof/>
+              </w:rPr>
+              <w:t>Geen inhoudsopgavegegevens gevonden.</w:t>
+            </w:r>
+          </w:fldSimple>
         </w:p>
       </w:sdtContent>
     </w:sdt>
@@ -701,7 +715,7 @@
           <w:rPr>
             <w:noProof/>
           </w:rPr>
-          <w:t>1</w:t>
+          <w:t>2</w:t>
         </w:r>
         <w:r>
           <w:fldChar w:fldCharType="end"/>
@@ -1459,6 +1473,7 @@
     <w:rsid w:val="00286BD2"/>
     <w:rsid w:val="00310D94"/>
     <w:rsid w:val="006D320F"/>
+    <w:rsid w:val="00AA2404"/>
     <w:rsid w:val="00BF3F8B"/>
     <w:rsid w:val="00F861B1"/>
   </w:rsids>

</xml_diff>

<commit_message>
DOC: Added User Manual & User Manual Open dag
DOC: Added User Manual & User Manual Open dag and edited the template
</commit_message>
<xml_diff>
--- a/Documentatie/sjabloonen/word_sjabloon.docx
+++ b/Documentatie/sjabloonen/word_sjabloon.docx
@@ -182,7 +182,25 @@
                   <w:sz w:val="28"/>
                   <w:szCs w:val="28"/>
                 </w:rPr>
-                <w:t xml:space="preserve">Armin, Guido, Iwan ,Max, Duncan, Roel, </w:t>
+                <w:t>Armin, Iwan,</w:t>
+              </w:r>
+              <w:r>
+                <w:rPr>
+                  <w:rFonts w:cstheme="minorHAnsi"/>
+                  <w:color w:val="4472C4" w:themeColor="accent1"/>
+                  <w:sz w:val="28"/>
+                  <w:szCs w:val="28"/>
+                </w:rPr>
+                <w:t xml:space="preserve"> </w:t>
+              </w:r>
+              <w:r>
+                <w:rPr>
+                  <w:rFonts w:cstheme="minorHAnsi"/>
+                  <w:color w:val="4472C4" w:themeColor="accent1"/>
+                  <w:sz w:val="28"/>
+                  <w:szCs w:val="28"/>
+                </w:rPr>
+                <w:t xml:space="preserve">Max, Duncan, Roel, </w:t>
               </w:r>
               <w:proofErr w:type="spellStart"/>
               <w:r>
@@ -582,8 +600,6 @@
             <w:br w:type="page"/>
           </w:r>
         </w:p>
-        <w:bookmarkStart w:id="0" w:name="_GoBack" w:displacedByCustomXml="next"/>
-        <w:bookmarkEnd w:id="0" w:displacedByCustomXml="next"/>
       </w:sdtContent>
     </w:sdt>
     <w:sdt>
@@ -617,16 +633,31 @@
           </w:r>
         </w:p>
         <w:p>
-          <w:fldSimple w:instr=" TOC \o &quot;1-3&quot; \h \z \u ">
-            <w:r>
-              <w:rPr>
-                <w:b/>
-                <w:bCs/>
-                <w:noProof/>
-              </w:rPr>
-              <w:t>Geen inhoudsopgavegegevens gevonden.</w:t>
-            </w:r>
-          </w:fldSimple>
+          <w:r>
+            <w:fldChar w:fldCharType="begin"/>
+          </w:r>
+          <w:r>
+            <w:instrText xml:space="preserve"> TOC \o "1-3" \h \z \u </w:instrText>
+          </w:r>
+          <w:r>
+            <w:fldChar w:fldCharType="separate"/>
+          </w:r>
+          <w:r>
+            <w:rPr>
+              <w:b/>
+              <w:bCs/>
+              <w:noProof/>
+            </w:rPr>
+            <w:t>Geen inhoudsopgavegegevens gevonden.</w:t>
+          </w:r>
+          <w:r>
+            <w:rPr>
+              <w:b/>
+              <w:bCs/>
+              <w:noProof/>
+            </w:rPr>
+            <w:fldChar w:fldCharType="end"/>
+          </w:r>
         </w:p>
       </w:sdtContent>
     </w:sdt>
@@ -715,7 +746,7 @@
           <w:rPr>
             <w:noProof/>
           </w:rPr>
-          <w:t>2</w:t>
+          <w:t>1</w:t>
         </w:r>
         <w:r>
           <w:fldChar w:fldCharType="end"/>
@@ -1430,21 +1461,21 @@
     <w:charset w:val="00"/>
     <w:family w:val="swiss"/>
     <w:pitch w:val="variable"/>
-    <w:sig w:usb0="A0002AEF" w:usb1="4000207B" w:usb2="00000000" w:usb3="00000000" w:csb0="000001FF" w:csb1="00000000"/>
+    <w:sig w:usb0="E0002AFF" w:usb1="C000247B" w:usb2="00000009" w:usb3="00000000" w:csb0="000001FF" w:csb1="00000000"/>
   </w:font>
   <w:font w:name="Times New Roman">
     <w:panose1 w:val="02020603050405020304"/>
     <w:charset w:val="00"/>
     <w:family w:val="roman"/>
     <w:pitch w:val="variable"/>
-    <w:sig w:usb0="20002A87" w:usb1="80000000" w:usb2="00000008" w:usb3="00000000" w:csb0="000001FF" w:csb1="00000000"/>
+    <w:sig w:usb0="E0002EFF" w:usb1="C000785B" w:usb2="00000009" w:usb3="00000000" w:csb0="000001FF" w:csb1="00000000"/>
   </w:font>
   <w:font w:name="Calibri Light">
     <w:panose1 w:val="020F0302020204030204"/>
     <w:charset w:val="00"/>
     <w:family w:val="swiss"/>
     <w:pitch w:val="variable"/>
-    <w:sig w:usb0="A0002AEF" w:usb1="4000207B" w:usb2="00000000" w:usb3="00000000" w:csb0="000001FF" w:csb1="00000000"/>
+    <w:sig w:usb0="E0002AFF" w:usb1="C000247B" w:usb2="00000009" w:usb3="00000000" w:csb0="000001FF" w:csb1="00000000"/>
   </w:font>
 </w:fonts>
 </file>
@@ -1472,6 +1503,7 @@
     <w:rsid w:val="001E41BC"/>
     <w:rsid w:val="00286BD2"/>
     <w:rsid w:val="00310D94"/>
+    <w:rsid w:val="003F6B24"/>
     <w:rsid w:val="006D320F"/>
     <w:rsid w:val="00AA2404"/>
     <w:rsid w:val="00BF3F8B"/>
@@ -1492,8 +1524,8 @@
   </m:mathPr>
   <w:themeFontLang w:val="nl-NL"/>
   <w:clrSchemeMapping w:bg1="light1" w:t1="dark1" w:bg2="light2" w:t2="dark2" w:accent1="accent1" w:accent2="accent2" w:accent3="accent3" w:accent4="accent4" w:accent5="accent5" w:accent6="accent6" w:hyperlink="hyperlink" w:followedHyperlink="followedHyperlink"/>
-  <w:decimalSymbol w:val="."/>
-  <w:listSeparator w:val=","/>
+  <w:decimalSymbol w:val=","/>
+  <w:listSeparator w:val=";"/>
   <w15:chartTrackingRefBased/>
 </w:settings>
 </file>

</xml_diff>